<commit_message>
Makefile and update input file name
Data_cleaning/0_Background/Market_parameterisation - add underscore for Makefile
Data_cleaning/Makefile - update to match new code, and tested
Models/Makefile - update to match new code, and tested
Models/4_Asset_impacts/Asset_impacts.R - update to assign plots to objects to prevent build errors with Make
</commit_message>
<xml_diff>
--- a/Data_cleaning/0_Background/Input/EM Sense Check/Product differentiation and elasticities.docx
+++ b/Data_cleaning/0_Background/Input/EM Sense Check/Product differentiation and elasticities.docx
@@ -9,11 +9,19 @@
           <w:u w:val="single"/>
         </w:rPr>
       </w:pPr>
-      <w:r>
+    </w:p>
+    <w:p>
+      <w:pPr>
         <w:rPr>
           <w:b/>
           <w:u w:val="single"/>
         </w:rPr>
+      </w:pPr>
+      <w:r>
+        <w:rPr>
+          <w:b/>
+          <w:u w:val="single"/>
+        </w:rPr>
         <w:t>References</w:t>
       </w:r>
     </w:p>
@@ -44,7 +52,7 @@
       <w:r>
         <w:t xml:space="preserve">HS code ranking: </w:t>
       </w:r>
-      <w:hyperlink r:id="rId4" w:anchor="Rauch" w:history="1">
+      <w:hyperlink r:id="rId7" w:anchor="Rauch" w:history="1">
         <w:r>
           <w:rPr>
             <w:rStyle w:val="Hyperlink"/>
@@ -68,7 +76,7 @@
       <w:r>
         <w:t xml:space="preserve">Rauch 1999 </w:t>
       </w:r>
-      <w:hyperlink r:id="rId5" w:history="1">
+      <w:hyperlink r:id="rId8" w:history="1">
         <w:r>
           <w:rPr>
             <w:rStyle w:val="Hyperlink"/>
@@ -84,7 +92,7 @@
       <w:r>
         <w:t xml:space="preserve">Rauch 1996 </w:t>
       </w:r>
-      <w:hyperlink r:id="rId6" w:history="1">
+      <w:hyperlink r:id="rId9" w:history="1">
         <w:r>
           <w:rPr>
             <w:rStyle w:val="Hyperlink"/>
@@ -105,7 +113,7 @@
       <w:r>
         <w:t xml:space="preserve"> (2003) </w:t>
       </w:r>
-      <w:hyperlink r:id="rId7" w:history="1">
+      <w:hyperlink r:id="rId10" w:history="1">
         <w:r>
           <w:rPr>
             <w:rStyle w:val="Hyperlink"/>
@@ -133,16 +141,12 @@
         <w:ind w:left="720"/>
       </w:pPr>
       <w:r>
-        <w:rPr>
-          <w:lang w:val="fr-FR"/>
-        </w:rPr>
         <w:t xml:space="preserve">AUS </w:t>
       </w:r>
-      <w:hyperlink r:id="rId8" w:history="1">
-        <w:r>
-          <w:rPr>
-            <w:rStyle w:val="Hyperlink"/>
-            <w:lang w:val="fr-FR"/>
+      <w:hyperlink r:id="rId11" w:history="1">
+        <w:r>
+          <w:rPr>
+            <w:rStyle w:val="Hyperlink"/>
           </w:rPr>
           <w:t>https://bitre.gov.au/tedb/tableList.aspx</w:t>
         </w:r>
@@ -155,7 +159,7 @@
       <w:r>
         <w:t xml:space="preserve">Compiled 1 </w:t>
       </w:r>
-      <w:hyperlink r:id="rId9" w:history="1">
+      <w:hyperlink r:id="rId12" w:history="1">
         <w:r>
           <w:rPr>
             <w:rStyle w:val="Hyperlink"/>
@@ -167,11 +171,14 @@
     <w:p>
       <w:pPr>
         <w:ind w:left="720"/>
+        <w:rPr>
+          <w:rStyle w:val="Hyperlink"/>
+        </w:rPr>
       </w:pPr>
       <w:r>
         <w:t xml:space="preserve"> Compiled 2 </w:t>
       </w:r>
-      <w:hyperlink r:id="rId10" w:history="1">
+      <w:hyperlink r:id="rId13" w:history="1">
         <w:r>
           <w:rPr>
             <w:rStyle w:val="Hyperlink"/>
@@ -182,6 +189,41 @@
     </w:p>
     <w:p>
       <w:pPr>
+        <w:ind w:left="720"/>
+      </w:pPr>
+      <w:r>
+        <w:t>GTAP</w:t>
+      </w:r>
+      <w:r>
+        <w:t xml:space="preserve"> behavioural parameters: </w:t>
+      </w:r>
+      <w:hyperlink r:id="rId14" w:history="1">
+        <w:r>
+          <w:rPr>
+            <w:rStyle w:val="Hyperlink"/>
+          </w:rPr>
+          <w:t>https://www.gtap.agecon.purdue.edu/resources/res_display.asp?RecordID=2222</w:t>
+        </w:r>
+      </w:hyperlink>
+    </w:p>
+    <w:p>
+      <w:pPr>
+        <w:ind w:left="720"/>
+      </w:pPr>
+      <w:r>
+        <w:t xml:space="preserve">Updated GTAP (USE THIS): </w:t>
+      </w:r>
+      <w:hyperlink r:id="rId15" w:history="1">
+        <w:r>
+          <w:rPr>
+            <w:rStyle w:val="Hyperlink"/>
+          </w:rPr>
+          <w:t>https://www.gtap.agecon.purdue.edu/resources/download/8247.pdf</w:t>
+        </w:r>
+      </w:hyperlink>
+    </w:p>
+    <w:p>
+      <w:pPr>
         <w:rPr>
           <w:b/>
         </w:rPr>
@@ -207,7 +249,7 @@
       <w:r>
         <w:t xml:space="preserve">Morning Star Moat ETF </w:t>
       </w:r>
-      <w:hyperlink r:id="rId11" w:history="1">
+      <w:hyperlink r:id="rId16" w:history="1">
         <w:r>
           <w:rPr>
             <w:rStyle w:val="Hyperlink"/>
@@ -223,7 +265,7 @@
       <w:r>
         <w:t xml:space="preserve">Link 2 </w:t>
       </w:r>
-      <w:hyperlink r:id="rId12" w:history="1">
+      <w:hyperlink r:id="rId17" w:history="1">
         <w:r>
           <w:rPr>
             <w:rStyle w:val="Hyperlink"/>
@@ -247,7 +289,7 @@
       <w:r>
         <w:t xml:space="preserve"> rankings: </w:t>
       </w:r>
-      <w:hyperlink r:id="rId13" w:history="1">
+      <w:hyperlink r:id="rId18" w:history="1">
         <w:r>
           <w:rPr>
             <w:rStyle w:val="Hyperlink"/>
@@ -262,13 +304,19 @@
       </w:pPr>
       <w:proofErr w:type="spellStart"/>
       <w:r>
-        <w:t>Bradirectory</w:t>
+        <w:t>Bra</w:t>
+      </w:r>
+      <w:r>
+        <w:t>n</w:t>
+      </w:r>
+      <w:r>
+        <w:t>directory</w:t>
       </w:r>
       <w:proofErr w:type="spellEnd"/>
       <w:r>
         <w:t xml:space="preserve"> methodology: </w:t>
       </w:r>
-      <w:hyperlink r:id="rId14" w:history="1">
+      <w:hyperlink r:id="rId19" w:history="1">
         <w:r>
           <w:rPr>
             <w:rStyle w:val="Hyperlink"/>
@@ -290,76 +338,123 @@
       <w:pPr>
         <w:ind w:left="720"/>
       </w:pPr>
+      <w:r>
+        <w:t xml:space="preserve">UK Gov (table of various cost pass through rates on page 127: </w:t>
+      </w:r>
+      <w:hyperlink r:id="rId20" w:history="1">
+        <w:r>
+          <w:rPr>
+            <w:rStyle w:val="Hyperlink"/>
+          </w:rPr>
+          <w:t>https://assets.publishing.service.gov.uk/government/uploads/system/uploads/attachment_data/file/320912/Cost_Pass-Through_Report.pdf</w:t>
+        </w:r>
+      </w:hyperlink>
+    </w:p>
+    <w:p>
+      <w:pPr>
+        <w:ind w:left="720"/>
+      </w:pPr>
+      <w:r>
+        <w:lastRenderedPageBreak/>
+        <w:t xml:space="preserve">Firm specific cost pass through: </w:t>
+      </w:r>
+      <w:hyperlink r:id="rId21" w:history="1">
+        <w:r>
+          <w:rPr>
+            <w:rStyle w:val="Hyperlink"/>
+          </w:rPr>
+          <w:t>https://www.ftc.gov/sites/default/files/documents/reports/identifying-firm-specific-cost-pass-through-rate/wp217.pdf</w:t>
+        </w:r>
+      </w:hyperlink>
+    </w:p>
+    <w:p>
+      <w:pPr>
+        <w:ind w:left="720"/>
+      </w:pPr>
+      <w:r>
+        <w:t xml:space="preserve">EU ETS pass through: </w:t>
+      </w:r>
+      <w:hyperlink r:id="rId22" w:history="1">
+        <w:r>
+          <w:rPr>
+            <w:rStyle w:val="Hyperlink"/>
+          </w:rPr>
+          <w:t>https://ec.europa.eu/clima/sites/clima/files/ets/revision/docs/cost_pass_through_en.pdf</w:t>
+        </w:r>
+      </w:hyperlink>
+    </w:p>
+    <w:p>
+      <w:pPr>
+        <w:ind w:left="720"/>
+      </w:pPr>
+      <w:r>
+        <w:t xml:space="preserve">Rob’s paper on </w:t>
+      </w:r>
+      <w:r>
+        <w:t xml:space="preserve">cost </w:t>
+      </w:r>
+      <w:r>
+        <w:t xml:space="preserve">pass through: </w:t>
+      </w:r>
+      <w:hyperlink r:id="rId23" w:history="1">
+        <w:r>
+          <w:rPr>
+            <w:rStyle w:val="Hyperlink"/>
+          </w:rPr>
+          <w:t>http://ceepr.mit.edu/files/papers/2015-009.pdf</w:t>
+        </w:r>
+      </w:hyperlink>
+    </w:p>
+    <w:p>
+      <w:pPr>
+        <w:rPr>
+          <w:b/>
+          <w:u w:val="single"/>
+        </w:rPr>
+      </w:pPr>
+      <w:r>
+        <w:rPr>
+          <w:b/>
+          <w:u w:val="single"/>
+        </w:rPr>
+        <w:t>Notes</w:t>
+      </w:r>
+    </w:p>
+    <w:p>
+      <w:pPr>
+        <w:rPr>
+          <w:b/>
+        </w:rPr>
+      </w:pPr>
+      <w:r>
+        <w:sym w:font="Symbol" w:char="F0B7"/>
+      </w:r>
+      <w:r>
+        <w:t xml:space="preserve"> Product differentiation (</w:t>
+      </w:r>
+      <w:proofErr w:type="spellStart"/>
+      <w:r>
+        <w:t>Reinaud</w:t>
+      </w:r>
+      <w:proofErr w:type="spellEnd"/>
+      <w:r>
+        <w:t xml:space="preserve">, 2008). It has been argued that industries operating in highly differentiated markets may have more possibilities to pass through carbon costs. If products are homogenous, then demand will react highly sensitive to any change in price whereas in the case of specialty products, higher prices may not divert demand. </w:t>
+      </w:r>
+      <w:r>
+        <w:rPr>
+          <w:b/>
+        </w:rPr>
+        <w:t xml:space="preserve">From </w:t>
+      </w:r>
+      <w:r>
+        <w:rPr>
+          <w:b/>
+        </w:rPr>
+        <w:t>EU ETS pass through</w:t>
+      </w:r>
       <w:bookmarkStart w:id="0" w:name="_GoBack"/>
-      <w:r>
-        <w:t xml:space="preserve">UK Gov (table of various cost pass through rates on page 127: </w:t>
-      </w:r>
-      <w:hyperlink r:id="rId15" w:history="1">
-        <w:r>
-          <w:rPr>
-            <w:rStyle w:val="Hyperlink"/>
-          </w:rPr>
-          <w:t>https://assets.publishing.service.gov.uk/government/uploads/system/uploads/attachment_data/file/320912/Cost_Pass-Through_Report.pdf</w:t>
-        </w:r>
-      </w:hyperlink>
-    </w:p>
-    <w:p>
-      <w:pPr>
-        <w:ind w:left="720"/>
-      </w:pPr>
-      <w:r>
-        <w:t xml:space="preserve">Firm specific cost pass through: </w:t>
-      </w:r>
-      <w:hyperlink r:id="rId16" w:history="1">
-        <w:r>
-          <w:rPr>
-            <w:rStyle w:val="Hyperlink"/>
-          </w:rPr>
-          <w:t>https://www.ftc.gov/sites/default/files/documents/reports/identifying-firm-specific-cost-pass-through-rate/wp217.pdf</w:t>
-        </w:r>
-      </w:hyperlink>
-    </w:p>
-    <w:p>
-      <w:pPr>
-        <w:ind w:left="720"/>
-      </w:pPr>
-      <w:r>
-        <w:t xml:space="preserve">EU ETS pass through: </w:t>
-      </w:r>
-      <w:hyperlink r:id="rId17" w:history="1">
-        <w:r>
-          <w:rPr>
-            <w:rStyle w:val="Hyperlink"/>
-          </w:rPr>
-          <w:t>https://ec.europa.eu/clima/sites/clima/files/ets/revision/docs/cost_pass_through_en.pdf</w:t>
-        </w:r>
-      </w:hyperlink>
-    </w:p>
-    <w:p>
-      <w:pPr>
-        <w:ind w:left="720"/>
-      </w:pPr>
-      <w:r>
-        <w:lastRenderedPageBreak/>
-        <w:t xml:space="preserve">Rob’s paper on </w:t>
-      </w:r>
-      <w:r>
-        <w:t xml:space="preserve">cost </w:t>
-      </w:r>
-      <w:r>
-        <w:t xml:space="preserve">pass through: </w:t>
-      </w:r>
-      <w:hyperlink r:id="rId18" w:history="1">
-        <w:r>
-          <w:rPr>
-            <w:rStyle w:val="Hyperlink"/>
-          </w:rPr>
-          <w:t>http://ceepr.mit.edu/files/papers/2015-009.pdf</w:t>
-        </w:r>
-      </w:hyperlink>
       <w:bookmarkEnd w:id="0"/>
     </w:p>
-    <w:p/>
     <w:sectPr>
       <w:pgSz w:w="11906" w:h="16838"/>
       <w:pgMar w:top="1440" w:right="1440" w:bottom="1440" w:left="1440" w:header="708" w:footer="708" w:gutter="0"/>
@@ -1308,6 +1403,12 @@
 </file>
 
 <file path=customXml/item2.xml><?xml version="1.0" encoding="utf-8"?>
+<p:properties xmlns:p="http://schemas.microsoft.com/office/2006/metadata/properties" xmlns:xsi="http://www.w3.org/2001/XMLSchema-instance" xmlns:pc="http://schemas.microsoft.com/office/infopath/2007/PartnerControls">
+  <documentManagement/>
+</p:properties>
+</file>
+
+<file path=customXml/item3.xml><?xml version="1.0" encoding="utf-8"?>
 <?mso-contentType ?>
 <FormTemplates xmlns="http://schemas.microsoft.com/sharepoint/v3/contenttype/forms">
   <Display>DocumentLibraryForm</Display>
@@ -1316,20 +1417,46 @@
 </FormTemplates>
 </file>
 
-<file path=customXml/item3.xml><?xml version="1.0" encoding="utf-8"?>
-<p:properties xmlns:p="http://schemas.microsoft.com/office/2006/metadata/properties" xmlns:xsi="http://www.w3.org/2001/XMLSchema-instance" xmlns:pc="http://schemas.microsoft.com/office/infopath/2007/PartnerControls">
-  <documentManagement/>
-</p:properties>
-</file>
-
 <file path=customXml/itemProps1.xml><?xml version="1.0" encoding="utf-8"?>
-<ds:datastoreItem xmlns:ds="http://schemas.openxmlformats.org/officeDocument/2006/customXml" ds:itemID="{45956233-8AC3-4CDE-B803-C695CA3186BA}"/>
+<ds:datastoreItem xmlns:ds="http://schemas.openxmlformats.org/officeDocument/2006/customXml" ds:itemID="{45956233-8AC3-4CDE-B803-C695CA3186BA}">
+  <ds:schemaRefs>
+    <ds:schemaRef ds:uri="http://schemas.microsoft.com/office/2006/metadata/contentType"/>
+    <ds:schemaRef ds:uri="http://schemas.microsoft.com/office/2006/metadata/properties/metaAttributes"/>
+    <ds:schemaRef ds:uri="http://www.w3.org/2001/XMLSchema"/>
+    <ds:schemaRef ds:uri="http://schemas.microsoft.com/office/2006/metadata/properties"/>
+    <ds:schemaRef ds:uri="b5fc07e1-684f-42dd-a9b9-4a385070eb2f"/>
+    <ds:schemaRef ds:uri="40da89ef-49c0-40fe-8775-bed27f6d4e3e"/>
+    <ds:schemaRef ds:uri="http://schemas.microsoft.com/office/2006/documentManagement/types"/>
+    <ds:schemaRef ds:uri="http://schemas.microsoft.com/office/infopath/2007/PartnerControls"/>
+    <ds:schemaRef ds:uri="http://schemas.openxmlformats.org/package/2006/metadata/core-properties"/>
+    <ds:schemaRef ds:uri="http://purl.org/dc/elements/1.1/"/>
+    <ds:schemaRef ds:uri="http://purl.org/dc/terms/"/>
+    <ds:schemaRef ds:uri="http://schemas.microsoft.com/internal/obd"/>
+  </ds:schemaRefs>
+</ds:datastoreItem>
 </file>
 
 <file path=customXml/itemProps2.xml><?xml version="1.0" encoding="utf-8"?>
-<ds:datastoreItem xmlns:ds="http://schemas.openxmlformats.org/officeDocument/2006/customXml" ds:itemID="{B3C8C645-4CA2-40FB-AD2D-196008AF0731}"/>
+<ds:datastoreItem xmlns:ds="http://schemas.openxmlformats.org/officeDocument/2006/customXml" ds:itemID="{5D82E491-35CC-4093-9141-2C19177DCEFC}">
+  <ds:schemaRefs>
+    <ds:schemaRef ds:uri="b5fc07e1-684f-42dd-a9b9-4a385070eb2f"/>
+    <ds:schemaRef ds:uri="http://purl.org/dc/terms/"/>
+    <ds:schemaRef ds:uri="http://schemas.openxmlformats.org/package/2006/metadata/core-properties"/>
+    <ds:schemaRef ds:uri="40da89ef-49c0-40fe-8775-bed27f6d4e3e"/>
+    <ds:schemaRef ds:uri="http://schemas.microsoft.com/office/2006/documentManagement/types"/>
+    <ds:schemaRef ds:uri="http://schemas.microsoft.com/office/infopath/2007/PartnerControls"/>
+    <ds:schemaRef ds:uri="http://purl.org/dc/elements/1.1/"/>
+    <ds:schemaRef ds:uri="http://schemas.microsoft.com/office/2006/metadata/properties"/>
+    <ds:schemaRef ds:uri="http://www.w3.org/XML/1998/namespace"/>
+    <ds:schemaRef ds:uri="http://purl.org/dc/dcmitype/"/>
+  </ds:schemaRefs>
+</ds:datastoreItem>
 </file>
 
 <file path=customXml/itemProps3.xml><?xml version="1.0" encoding="utf-8"?>
-<ds:datastoreItem xmlns:ds="http://schemas.openxmlformats.org/officeDocument/2006/customXml" ds:itemID="{5D82E491-35CC-4093-9141-2C19177DCEFC}"/>
+<ds:datastoreItem xmlns:ds="http://schemas.openxmlformats.org/officeDocument/2006/customXml" ds:itemID="{B3C8C645-4CA2-40FB-AD2D-196008AF0731}">
+  <ds:schemaRefs>
+    <ds:schemaRef ds:uri="http://schemas.microsoft.com/sharepoint/v3/contenttype/forms"/>
+  </ds:schemaRefs>
+</ds:datastoreItem>
 </file>
</xml_diff>